<commit_message>
priority table updated again
</commit_message>
<xml_diff>
--- a/priority table.docx
+++ b/priority table.docx
@@ -1346,8 +1346,6 @@
               </w:rPr>
               <w:t>ورود</w:t>
             </w:r>
-            <w:bookmarkStart w:id="0" w:name="_GoBack"/>
-            <w:bookmarkEnd w:id="0"/>
           </w:p>
         </w:tc>
         <w:tc>
@@ -1488,7 +1486,17 @@
                 <w:rtl/>
                 <w:lang w:bidi="fa-IR"/>
               </w:rPr>
-              <w:t>مشاهده آمار غذایی</w:t>
+              <w:t xml:space="preserve">مشاهده </w:t>
+            </w:r>
+            <w:bookmarkStart w:id="0" w:name="_GoBack"/>
+            <w:bookmarkEnd w:id="0"/>
+            <w:r>
+              <w:rPr>
+                <w:rFonts w:hint="cs"/>
+                <w:rtl/>
+                <w:lang w:bidi="fa-IR"/>
+              </w:rPr>
+              <w:t>آمار غذایی</w:t>
             </w:r>
           </w:p>
         </w:tc>

</xml_diff>